<commit_message>
updated information about running the project
</commit_message>
<xml_diff>
--- a/Mikitovics_Mark.docx
+++ b/Mikitovics_Mark.docx
@@ -4428,6 +4428,35 @@
       </w:r>
       <w:proofErr w:type="spellEnd"/>
       <w:r>
+        <w:t xml:space="preserve"> </w:t>
+      </w:r>
+      <w:sdt>
+        <w:sdtPr>
+          <w:id w:val="197588198"/>
+          <w:citation/>
+        </w:sdtPr>
+        <w:sdtContent>
+          <w:r>
+            <w:fldChar w:fldCharType="begin"/>
+          </w:r>
+          <w:r>
+            <w:instrText xml:space="preserve"> CITATION Apa17 \l 1038 </w:instrText>
+          </w:r>
+          <w:r>
+            <w:fldChar w:fldCharType="separate"/>
+          </w:r>
+          <w:r>
+            <w:rPr>
+              <w:noProof/>
+            </w:rPr>
+            <w:t>[4]</w:t>
+          </w:r>
+          <w:r>
+            <w:fldChar w:fldCharType="end"/>
+          </w:r>
+        </w:sdtContent>
+      </w:sdt>
+      <w:r>
         <w:t xml:space="preserve"> projektté konvertálni, hogy ezt követően </w:t>
       </w:r>
       <w:proofErr w:type="spellStart"/>
@@ -4927,7 +4956,12 @@
       </w:r>
       <w:proofErr w:type="spellEnd"/>
       <w:r>
-        <w:t xml:space="preserve"> komponens előállítható egy ilyen rendszerben.</w:t>
+        <w:t xml:space="preserve"> komponens előállítható</w:t>
+      </w:r>
+      <w:bookmarkStart w:id="12" w:name="_GoBack"/>
+      <w:bookmarkEnd w:id="12"/>
+      <w:r>
+        <w:t xml:space="preserve"> egy ilyen rendszerben.</w:t>
       </w:r>
     </w:p>
     <w:p>
@@ -9515,11 +9549,11 @@
       <w:pPr>
         <w:pStyle w:val="Cmsor3"/>
       </w:pPr>
-      <w:bookmarkStart w:id="12" w:name="_Toc482556924"/>
+      <w:bookmarkStart w:id="13" w:name="_Toc482556924"/>
       <w:r>
         <w:t>MQTT kompatibilis állapotgép futtatása</w:t>
       </w:r>
-      <w:bookmarkEnd w:id="12"/>
+      <w:bookmarkEnd w:id="13"/>
     </w:p>
     <w:p>
       <w:r>
@@ -12303,12 +12337,12 @@
       <w:pPr>
         <w:pStyle w:val="Cmsor1"/>
       </w:pPr>
-      <w:bookmarkStart w:id="13" w:name="_Toc482556925"/>
+      <w:bookmarkStart w:id="14" w:name="_Toc482556925"/>
       <w:r>
         <w:lastRenderedPageBreak/>
         <w:t>Hálózati kommunikációt megvalósító állapotgépek</w:t>
       </w:r>
-      <w:bookmarkEnd w:id="13"/>
+      <w:bookmarkEnd w:id="14"/>
     </w:p>
     <w:p>
       <w:r>
@@ -12340,7 +12374,7 @@
       <w:pPr>
         <w:pStyle w:val="Cmsor2"/>
       </w:pPr>
-      <w:bookmarkStart w:id="14" w:name="_Toc482556926"/>
+      <w:bookmarkStart w:id="15" w:name="_Toc482556926"/>
       <w:r>
         <w:t xml:space="preserve">A </w:t>
       </w:r>
@@ -12352,7 +12386,7 @@
       <w:r>
         <w:t xml:space="preserve"> rendszer komponensei</w:t>
       </w:r>
-      <w:bookmarkEnd w:id="14"/>
+      <w:bookmarkEnd w:id="15"/>
     </w:p>
     <w:p>
       <w:r>
@@ -13001,11 +13035,11 @@
       <w:pPr>
         <w:pStyle w:val="Cmsor2"/>
       </w:pPr>
-      <w:bookmarkStart w:id="15" w:name="_Toc482556927"/>
+      <w:bookmarkStart w:id="16" w:name="_Toc482556927"/>
       <w:r>
         <w:t>Konfigurációs fájl elkészítése</w:t>
       </w:r>
-      <w:bookmarkEnd w:id="15"/>
+      <w:bookmarkEnd w:id="16"/>
     </w:p>
     <w:p>
       <w:r>
@@ -14148,11 +14182,11 @@
       <w:pPr>
         <w:pStyle w:val="Cmsor2"/>
       </w:pPr>
-      <w:bookmarkStart w:id="16" w:name="_Toc482556928"/>
+      <w:bookmarkStart w:id="17" w:name="_Toc482556928"/>
       <w:r>
         <w:t>A kódgeneráló működése</w:t>
       </w:r>
-      <w:bookmarkEnd w:id="16"/>
+      <w:bookmarkEnd w:id="17"/>
     </w:p>
     <w:p>
       <w:r>
@@ -17212,11 +17246,11 @@
       <w:pPr>
         <w:pStyle w:val="Cmsor2"/>
       </w:pPr>
-      <w:bookmarkStart w:id="17" w:name="_Toc482556929"/>
+      <w:bookmarkStart w:id="18" w:name="_Toc482556929"/>
       <w:r>
         <w:t>Tesztelés</w:t>
       </w:r>
-      <w:bookmarkEnd w:id="17"/>
+      <w:bookmarkEnd w:id="18"/>
     </w:p>
     <w:p>
       <w:r>
@@ -17299,11 +17333,11 @@
       <w:pPr>
         <w:pStyle w:val="Cmsor2"/>
       </w:pPr>
-      <w:bookmarkStart w:id="18" w:name="_Toc482556930"/>
+      <w:bookmarkStart w:id="19" w:name="_Toc482556930"/>
       <w:r>
         <w:t>Tesztesetek bemutatása, a rendszer működés közben</w:t>
       </w:r>
-      <w:bookmarkEnd w:id="18"/>
+      <w:bookmarkEnd w:id="19"/>
     </w:p>
     <w:p>
       <w:r>
@@ -21097,7 +21131,7 @@
     <w:p/>
     <w:bookmarkEnd w:id="5" w:displacedByCustomXml="next"/>
     <w:bookmarkEnd w:id="4" w:displacedByCustomXml="next"/>
-    <w:bookmarkStart w:id="19" w:name="_Toc482556931" w:displacedByCustomXml="next"/>
+    <w:bookmarkStart w:id="20" w:name="_Toc482556931" w:displacedByCustomXml="next"/>
     <w:sdt>
       <w:sdtPr>
         <w:rPr>
@@ -21122,7 +21156,7 @@
           <w:r>
             <w:t>Irodalomjegyzék</w:t>
           </w:r>
-          <w:bookmarkEnd w:id="19"/>
+          <w:bookmarkEnd w:id="20"/>
         </w:p>
         <w:sdt>
           <w:sdtPr>
@@ -21486,24 +21520,116 @@
       <w:pPr>
         <w:pStyle w:val="Cmsor1"/>
       </w:pPr>
-      <w:bookmarkStart w:id="20" w:name="_Toc482556932"/>
+      <w:bookmarkStart w:id="21" w:name="_Toc482556932"/>
       <w:r>
         <w:lastRenderedPageBreak/>
         <w:t>Függelék</w:t>
       </w:r>
-      <w:bookmarkEnd w:id="20"/>
+      <w:bookmarkEnd w:id="21"/>
     </w:p>
     <w:p>
       <w:r>
-        <w:t>A függelék szövege.</w:t>
+        <w:t xml:space="preserve">A 2. fejezet példája a </w:t>
+      </w:r>
+      <w:hyperlink r:id="rId26" w:history="1">
+        <w:r>
+          <w:rPr>
+            <w:rStyle w:val="Hiperhivatkozs"/>
+          </w:rPr>
+          <w:t>https://github.com/mikitovicsmark/MQTTStateMachine</w:t>
+        </w:r>
+      </w:hyperlink>
+      <w:r>
+        <w:t xml:space="preserve"> címen érhető el, illetve az esettanulmány és a teljes forráskód megtalálható a </w:t>
+      </w:r>
+      <w:hyperlink r:id="rId27" w:history="1">
+        <w:r>
+          <w:rPr>
+            <w:rStyle w:val="Hiperhivatkozs"/>
+          </w:rPr>
+          <w:t>https://github.com/mikitovicsmark/MQTTConfig</w:t>
+        </w:r>
+      </w:hyperlink>
+      <w:r>
+        <w:t xml:space="preserve"> </w:t>
+      </w:r>
+      <w:proofErr w:type="spellStart"/>
+      <w:r>
+        <w:t>url</w:t>
+      </w:r>
+      <w:proofErr w:type="spellEnd"/>
+      <w:r>
+        <w:t xml:space="preserve"> alatt.</w:t>
       </w:r>
     </w:p>
     <w:p>
-      <w:bookmarkStart w:id="21" w:name="_GoBack"/>
-      <w:bookmarkEnd w:id="21"/>
+      <w:r>
+        <w:t xml:space="preserve">A projekteket </w:t>
+      </w:r>
+      <w:proofErr w:type="spellStart"/>
+      <w:r>
+        <w:t>Eclipse</w:t>
+      </w:r>
+      <w:proofErr w:type="spellEnd"/>
+      <w:r>
+        <w:t xml:space="preserve"> </w:t>
+      </w:r>
+      <w:proofErr w:type="spellStart"/>
+      <w:r>
+        <w:t>Modeling</w:t>
+      </w:r>
+      <w:proofErr w:type="spellEnd"/>
+      <w:r>
+        <w:t xml:space="preserve"> Neon verziójával készítettem. Az állapotgépek szerkesztéséhez és a kódgeneráláshoz szükséges </w:t>
+      </w:r>
+      <w:proofErr w:type="spellStart"/>
+      <w:r>
+        <w:t>Yakindu</w:t>
+      </w:r>
+      <w:proofErr w:type="spellEnd"/>
+      <w:r>
+        <w:t xml:space="preserve"> </w:t>
+      </w:r>
+      <w:proofErr w:type="spellStart"/>
+      <w:r>
+        <w:t>Statechart</w:t>
+      </w:r>
+      <w:proofErr w:type="spellEnd"/>
+      <w:r>
+        <w:t xml:space="preserve"> </w:t>
+      </w:r>
+      <w:proofErr w:type="spellStart"/>
+      <w:r>
+        <w:t>tools</w:t>
+      </w:r>
+      <w:proofErr w:type="spellEnd"/>
+      <w:r>
+        <w:t xml:space="preserve"> telepítése, valamint a függőségek kezeléséhez </w:t>
+      </w:r>
+      <w:proofErr w:type="spellStart"/>
+      <w:r>
+        <w:t>Maven</w:t>
+      </w:r>
+      <w:proofErr w:type="spellEnd"/>
+      <w:r>
+        <w:t xml:space="preserve"> </w:t>
+      </w:r>
+      <w:proofErr w:type="spellStart"/>
+      <w:r>
+        <w:t>plugin</w:t>
+      </w:r>
+      <w:proofErr w:type="spellEnd"/>
+      <w:r>
+        <w:t>.</w:t>
+      </w:r>
+    </w:p>
+    <w:p>
+      <w:r>
+        <w:t xml:space="preserve">Mindkét projekt futtatásához 1.8-as verziószámú Java futtatókörnyezetre van szükség. </w:t>
+      </w:r>
     </w:p>
     <w:sectPr>
-      <w:footerReference w:type="default" r:id="rId26"/>
+      <w:footerReference w:type="default" r:id="rId28"/>
       <w:pgSz w:w="11906" w:h="16838"/>
       <w:pgMar w:top="1418" w:right="1418" w:bottom="1418" w:left="1418" w:header="709" w:footer="709" w:gutter="567"/>
       <w:cols w:space="708"/>
@@ -21578,7 +21704,7 @@
           <w:rPr>
             <w:noProof/>
           </w:rPr>
-          <w:t>29</w:t>
+          <w:t>21</w:t>
         </w:r>
         <w:r>
           <w:fldChar w:fldCharType="end"/>
@@ -24255,7 +24381,7 @@
     <b:Title>Mosquitto, An Open Source MQTT v3.1/v3.1.1 Broker</b:Title>
     <b:Day>2017</b:Day>
     <b:URL>https://mosquitto.org/</b:URL>
-    <b:RefOrder>4</b:RefOrder>
+    <b:RefOrder>5</b:RefOrder>
   </b:Source>
   <b:Source>
     <b:Tag>Ecl1</b:Tag>
@@ -24264,7 +24390,7 @@
     <b:Title>Eclipse Modeling Project</b:Title>
     <b:Day>2017</b:Day>
     <b:URL>http://www.eclipse.org/modeling/emf/</b:URL>
-    <b:RefOrder>5</b:RefOrder>
+    <b:RefOrder>6</b:RefOrder>
   </b:Source>
   <b:Source>
     <b:Tag>JUn17</b:Tag>
@@ -24273,13 +24399,22 @@
     <b:Title>JUnit 4</b:Title>
     <b:Year>2017</b:Year>
     <b:URL>http://junit.org/junit4/</b:URL>
-    <b:RefOrder>6</b:RefOrder>
+    <b:RefOrder>7</b:RefOrder>
+  </b:Source>
+  <b:Source>
+    <b:Tag>Apa17</b:Tag>
+    <b:SourceType>InternetSite</b:SourceType>
+    <b:Guid>{EF66F063-39C3-4300-9FE8-E05EAE610645}</b:Guid>
+    <b:Title>Apache Maven Project</b:Title>
+    <b:Year>2017</b:Year>
+    <b:URL>https://maven.apache.org/</b:URL>
+    <b:RefOrder>4</b:RefOrder>
   </b:Source>
 </b:Sources>
 </file>
 
 <file path=customXml/itemProps1.xml><?xml version="1.0" encoding="utf-8"?>
-<ds:datastoreItem xmlns:ds="http://schemas.openxmlformats.org/officeDocument/2006/customXml" ds:itemID="{2ACAED00-BDA9-4ECB-8D1E-5DAE86291A62}">
+<ds:datastoreItem xmlns:ds="http://schemas.openxmlformats.org/officeDocument/2006/customXml" ds:itemID="{81047840-9D2C-44F1-B505-1AFCF2D0E5A2}">
   <ds:schemaRefs>
     <ds:schemaRef ds:uri="http://schemas.openxmlformats.org/officeDocument/2006/bibliography"/>
   </ds:schemaRefs>

</xml_diff>